<commit_message>
On branch gh-pages  Your branch is up to date with 'origin/gh-pages'.
 Changes to be committed:
	modified:   Index.docx
	modified:   participate.docx
	new file:   xue_career_2023_0507.pdf
</commit_message>
<xml_diff>
--- a/Yexiang-text-webpage/Index.docx
+++ b/Yexiang-text-webpage/Index.docx
@@ -255,51 +255,51 @@
           <w:szCs w:val="24"/>
           <w14:ligatures w14:val="none"/>
         </w:rPr>
-        <w:t xml:space="preserve">equation which maps the </w:t>
-      </w:r>
-      <w:r>
-        <w:rPr>
-          <w:rFonts w:ascii="Garamond" w:eastAsia="Times New Roman" w:hAnsi="Garamond" w:cs="Segoe UI"/>
-          <w:color w:val="000000"/>
-          <w:kern w:val="0"/>
-          <w:sz w:val="24"/>
-          <w:szCs w:val="24"/>
-          <w14:ligatures w14:val="none"/>
-        </w:rPr>
-        <w:t xml:space="preserve">input </w:t>
-      </w:r>
-      <w:r>
-        <w:rPr>
-          <w:rFonts w:ascii="Garamond" w:eastAsia="Times New Roman" w:hAnsi="Garamond" w:cs="Segoe UI"/>
-          <w:color w:val="000000"/>
-          <w:kern w:val="0"/>
-          <w:sz w:val="24"/>
-          <w:szCs w:val="24"/>
-          <w14:ligatures w14:val="none"/>
-        </w:rPr>
-        <w:t>to the</w:t>
-      </w:r>
-      <w:r>
-        <w:rPr>
-          <w:rFonts w:ascii="Garamond" w:eastAsia="Times New Roman" w:hAnsi="Garamond" w:cs="Segoe UI"/>
-          <w:color w:val="000000"/>
-          <w:kern w:val="0"/>
-          <w:sz w:val="24"/>
-          <w:szCs w:val="24"/>
-          <w14:ligatures w14:val="none"/>
-        </w:rPr>
-        <w:t xml:space="preserve"> output </w:t>
-      </w:r>
-      <w:r>
-        <w:rPr>
-          <w:rFonts w:ascii="Garamond" w:eastAsia="Times New Roman" w:hAnsi="Garamond" w:cs="Segoe UI"/>
-          <w:color w:val="000000"/>
-          <w:kern w:val="0"/>
-          <w:sz w:val="24"/>
-          <w:szCs w:val="24"/>
-          <w14:ligatures w14:val="none"/>
-        </w:rPr>
-        <w:t xml:space="preserve">of </w:t>
+        <w:t xml:space="preserve">equation </w:t>
+      </w:r>
+      <w:r>
+        <w:rPr>
+          <w:rFonts w:ascii="Garamond" w:eastAsia="Times New Roman" w:hAnsi="Garamond" w:cs="Segoe UI"/>
+          <w:color w:val="000000"/>
+          <w:kern w:val="0"/>
+          <w:sz w:val="24"/>
+          <w:szCs w:val="24"/>
+          <w14:ligatures w14:val="none"/>
+        </w:rPr>
+        <w:t>that</w:t>
+      </w:r>
+      <w:r>
+        <w:rPr>
+          <w:rFonts w:ascii="Garamond" w:eastAsia="Times New Roman" w:hAnsi="Garamond" w:cs="Segoe UI"/>
+          <w:color w:val="000000"/>
+          <w:kern w:val="0"/>
+          <w:sz w:val="24"/>
+          <w:szCs w:val="24"/>
+          <w14:ligatures w14:val="none"/>
+        </w:rPr>
+        <w:t xml:space="preserve"> maps </w:t>
+      </w:r>
+      <w:r>
+        <w:rPr>
+          <w:rFonts w:ascii="Garamond" w:eastAsia="Times New Roman" w:hAnsi="Garamond" w:cs="Segoe UI"/>
+          <w:color w:val="000000"/>
+          <w:kern w:val="0"/>
+          <w:sz w:val="24"/>
+          <w:szCs w:val="24"/>
+          <w14:ligatures w14:val="none"/>
+        </w:rPr>
+        <w:t xml:space="preserve">from </w:t>
+      </w:r>
+      <w:r>
+        <w:rPr>
+          <w:rFonts w:ascii="Garamond" w:eastAsia="Times New Roman" w:hAnsi="Garamond" w:cs="Segoe UI"/>
+          <w:color w:val="000000"/>
+          <w:kern w:val="0"/>
+          <w:sz w:val="24"/>
+          <w:szCs w:val="24"/>
+          <w14:ligatures w14:val="none"/>
+        </w:rPr>
+        <w:t xml:space="preserve">the input to the output of </w:t>
       </w:r>
       <w:r>
         <w:rPr>
@@ -420,7 +420,29 @@
           <w:szCs w:val="24"/>
           <w14:ligatures w14:val="none"/>
         </w:rPr>
-        <w:t xml:space="preserve"> it mimics the process of discovering physics laws from experiment data</w:t>
+        <w:t xml:space="preserve"> it mimics the process of discovering physics laws from </w:t>
+      </w:r>
+      <w:r>
+        <w:rPr>
+          <w:rFonts w:ascii="Garamond" w:eastAsia="Times New Roman" w:hAnsi="Garamond" w:cs="Segoe UI"/>
+          <w:color w:val="000000"/>
+          <w:kern w:val="0"/>
+          <w:sz w:val="24"/>
+          <w:szCs w:val="24"/>
+          <w14:ligatures w14:val="none"/>
+        </w:rPr>
+        <w:t>experimental</w:t>
+      </w:r>
+      <w:r>
+        <w:rPr>
+          <w:rFonts w:ascii="Garamond" w:eastAsia="Times New Roman" w:hAnsi="Garamond" w:cs="Segoe UI"/>
+          <w:color w:val="000000"/>
+          <w:kern w:val="0"/>
+          <w:sz w:val="24"/>
+          <w:szCs w:val="24"/>
+          <w14:ligatures w14:val="none"/>
+        </w:rPr>
+        <w:t xml:space="preserve"> data</w:t>
       </w:r>
       <w:r>
         <w:rPr>
@@ -519,7 +541,29 @@
           <w:szCs w:val="24"/>
           <w14:ligatures w14:val="none"/>
         </w:rPr>
-        <w:t>[19, 2, 23, 22, 17, 31, 3, 7, 1], integrated systems [28, 10, 9, 16].</w:t>
+        <w:t xml:space="preserve">[19, 2, 23, 22, 17, 31, 3, 7, 1], </w:t>
+      </w:r>
+      <w:r>
+        <w:rPr>
+          <w:rFonts w:ascii="Garamond" w:eastAsia="Times New Roman" w:hAnsi="Garamond" w:cs="Segoe UI"/>
+          <w:color w:val="000000"/>
+          <w:kern w:val="0"/>
+          <w:sz w:val="24"/>
+          <w:szCs w:val="24"/>
+          <w14:ligatures w14:val="none"/>
+        </w:rPr>
+        <w:t xml:space="preserve">and </w:t>
+      </w:r>
+      <w:r>
+        <w:rPr>
+          <w:rFonts w:ascii="Garamond" w:eastAsia="Times New Roman" w:hAnsi="Garamond" w:cs="Segoe UI"/>
+          <w:color w:val="000000"/>
+          <w:kern w:val="0"/>
+          <w:sz w:val="24"/>
+          <w:szCs w:val="24"/>
+          <w14:ligatures w14:val="none"/>
+        </w:rPr>
+        <w:t>integrated systems [28, 10, 9, 16].</w:t>
       </w:r>
       <w:r>
         <w:rPr>
@@ -599,7 +643,29 @@
           <w:szCs w:val="24"/>
           <w14:ligatures w14:val="none"/>
         </w:rPr>
-        <w:t xml:space="preserve">Interestingly, the widely applied scientific approaches imply a vertical discovery path, which may be more efficient. </w:t>
+        <w:t>Interestingly, the widely applied scientific approaches imply vertical discovery path</w:t>
+      </w:r>
+      <w:r>
+        <w:rPr>
+          <w:rFonts w:ascii="Garamond" w:eastAsia="Times New Roman" w:hAnsi="Garamond" w:cs="Segoe UI"/>
+          <w:color w:val="000000"/>
+          <w:kern w:val="0"/>
+          <w:sz w:val="24"/>
+          <w:szCs w:val="24"/>
+          <w14:ligatures w14:val="none"/>
+        </w:rPr>
+        <w:t>s</w:t>
+      </w:r>
+      <w:r>
+        <w:rPr>
+          <w:rFonts w:ascii="Garamond" w:eastAsia="Times New Roman" w:hAnsi="Garamond" w:cs="Segoe UI"/>
+          <w:color w:val="000000"/>
+          <w:kern w:val="0"/>
+          <w:sz w:val="24"/>
+          <w:szCs w:val="24"/>
+          <w14:ligatures w14:val="none"/>
+        </w:rPr>
+        <w:t xml:space="preserve">, which may be more efficient. </w:t>
       </w:r>
       <w:r>
         <w:rPr>
@@ -654,7 +720,29 @@
           <w:szCs w:val="24"/>
           <w14:ligatures w14:val="none"/>
         </w:rPr>
-        <w:t>The first few steps of a vertical path can be significantly cheaper than the horizontal path, because the searches are in reduced spaces involving a small number of independent variables. As a result, vertical discovery has the potential to supercharge state-of-the-art approaches in modeling complex scientific phenomena with m</w:t>
+        <w:t xml:space="preserve">The first few steps of a vertical path can be significantly cheaper than the horizontal path because the searches are in reduced spaces involving a small number of independent variables. As a result, </w:t>
+      </w:r>
+      <w:r>
+        <w:rPr>
+          <w:rFonts w:ascii="Garamond" w:eastAsia="Times New Roman" w:hAnsi="Garamond" w:cs="Segoe UI"/>
+          <w:color w:val="000000"/>
+          <w:kern w:val="0"/>
+          <w:sz w:val="24"/>
+          <w:szCs w:val="24"/>
+          <w14:ligatures w14:val="none"/>
+        </w:rPr>
+        <w:t xml:space="preserve">the </w:t>
+      </w:r>
+      <w:r>
+        <w:rPr>
+          <w:rFonts w:ascii="Garamond" w:eastAsia="Times New Roman" w:hAnsi="Garamond" w:cs="Segoe UI"/>
+          <w:color w:val="000000"/>
+          <w:kern w:val="0"/>
+          <w:sz w:val="24"/>
+          <w:szCs w:val="24"/>
+          <w14:ligatures w14:val="none"/>
+        </w:rPr>
+        <w:t>vertical discovery has the potential to supercharge state-of-the-art approaches in modeling complex scientific phenomena with m</w:t>
       </w:r>
       <w:r>
         <w:rPr>
@@ -827,7 +915,7 @@
           <w:szCs w:val="24"/>
           <w14:ligatures w14:val="none"/>
         </w:rPr>
-        <w:t>horizontal (machine learning driven) paths</w:t>
+        <w:t>horizontal (machine learning driven)</w:t>
       </w:r>
       <w:r>
         <w:rPr>
@@ -914,7 +1002,18 @@
           <w:szCs w:val="24"/>
           <w14:ligatures w14:val="none"/>
         </w:rPr>
-        <w:t>The goal of this challenge is to explore various approaches to querying data and fitting the model to the dataset. The learning algorithms can determine what training data is needed to uncover the underlying symbolic expression.</w:t>
+        <w:t xml:space="preserve">Essentially, the participants are free to </w:t>
+      </w:r>
+      <w:r>
+        <w:rPr>
+          <w:rFonts w:ascii="Garamond" w:eastAsia="Times New Roman" w:hAnsi="Garamond" w:cs="Segoe UI"/>
+          <w:color w:val="000000"/>
+          <w:kern w:val="0"/>
+          <w:sz w:val="24"/>
+          <w:szCs w:val="24"/>
+          <w14:ligatures w14:val="none"/>
+        </w:rPr>
+        <w:t>determine what training data is needed to uncover the underlying symbolic expression.</w:t>
       </w:r>
     </w:p>
     <w:p>
@@ -923,20 +1022,24 @@
         <w:spacing w:after="312" w:line="240" w:lineRule="auto"/>
         <w:rPr>
           <w:rFonts w:ascii="Garamond" w:eastAsia="Times New Roman" w:hAnsi="Garamond" w:cs="Segoe UI"/>
-          <w:color w:val="000000"/>
-          <w:kern w:val="0"/>
-          <w:sz w:val="24"/>
-          <w:szCs w:val="24"/>
-          <w14:ligatures w14:val="none"/>
-        </w:rPr>
-      </w:pPr>
-      <w:r>
-        <w:rPr>
-          <w:rFonts w:ascii="Garamond" w:eastAsia="Times New Roman" w:hAnsi="Garamond" w:cs="Segoe UI"/>
-          <w:color w:val="000000"/>
-          <w:kern w:val="0"/>
-          <w:sz w:val="24"/>
-          <w:szCs w:val="24"/>
+          <w:b/>
+          <w:bCs/>
+          <w:color w:val="000000"/>
+          <w:kern w:val="0"/>
+          <w:sz w:val="32"/>
+          <w:szCs w:val="32"/>
+          <w14:ligatures w14:val="none"/>
+        </w:rPr>
+      </w:pPr>
+      <w:r>
+        <w:rPr>
+          <w:rFonts w:ascii="Garamond" w:eastAsia="Times New Roman" w:hAnsi="Garamond" w:cs="Segoe UI"/>
+          <w:b/>
+          <w:bCs/>
+          <w:color w:val="000000"/>
+          <w:kern w:val="0"/>
+          <w:sz w:val="32"/>
+          <w:szCs w:val="32"/>
           <w14:ligatures w14:val="none"/>
         </w:rPr>
         <w:t>Design Your Experiments!</w:t>
@@ -999,7 +1102,173 @@
           <w:szCs w:val="24"/>
           <w14:ligatures w14:val="none"/>
         </w:rPr>
-        <w:t xml:space="preserve">we give you an oracle which will return the output </w:t>
+        <w:t xml:space="preserve">we </w:t>
+      </w:r>
+      <w:r>
+        <w:rPr>
+          <w:rFonts w:ascii="Garamond" w:eastAsia="Times New Roman" w:hAnsi="Garamond" w:cs="Segoe UI"/>
+          <w:color w:val="000000"/>
+          <w:kern w:val="0"/>
+          <w:sz w:val="24"/>
+          <w:szCs w:val="24"/>
+          <w14:ligatures w14:val="none"/>
+        </w:rPr>
+        <w:t xml:space="preserve">will </w:t>
+      </w:r>
+      <w:r>
+        <w:rPr>
+          <w:rFonts w:ascii="Garamond" w:eastAsia="Times New Roman" w:hAnsi="Garamond" w:cs="Segoe UI"/>
+          <w:color w:val="000000"/>
+          <w:kern w:val="0"/>
+          <w:sz w:val="24"/>
+          <w:szCs w:val="24"/>
+          <w14:ligatures w14:val="none"/>
+        </w:rPr>
+        <w:t>give you an oracle</w:t>
+      </w:r>
+      <w:r>
+        <w:rPr>
+          <w:rFonts w:ascii="Garamond" w:eastAsia="Times New Roman" w:hAnsi="Garamond" w:cs="Segoe UI"/>
+          <w:color w:val="000000"/>
+          <w:kern w:val="0"/>
+          <w:sz w:val="24"/>
+          <w:szCs w:val="24"/>
+          <w14:ligatures w14:val="none"/>
+        </w:rPr>
+        <w:t xml:space="preserve"> to query. For a minibatch of </w:t>
+      </w:r>
+      <w:r>
+        <w:rPr>
+          <w:rFonts w:ascii="Garamond" w:eastAsia="Times New Roman" w:hAnsi="Garamond" w:cs="Segoe UI"/>
+          <w:color w:val="000000"/>
+          <w:kern w:val="0"/>
+          <w:sz w:val="24"/>
+          <w:szCs w:val="24"/>
+          <w14:ligatures w14:val="none"/>
+        </w:rPr>
+        <w:t>X</w:t>
+      </w:r>
+      <w:r>
+        <w:rPr>
+          <w:rFonts w:ascii="Garamond" w:eastAsia="Times New Roman" w:hAnsi="Garamond" w:cs="Segoe UI"/>
+          <w:color w:val="000000"/>
+          <w:kern w:val="0"/>
+          <w:sz w:val="24"/>
+          <w:szCs w:val="24"/>
+          <w14:ligatures w14:val="none"/>
+        </w:rPr>
+        <w:t xml:space="preserve"> </w:t>
+      </w:r>
+      <w:r>
+        <w:rPr>
+          <w:rFonts w:ascii="Garamond" w:eastAsia="Times New Roman" w:hAnsi="Garamond" w:cs="Segoe UI"/>
+          <w:color w:val="000000"/>
+          <w:kern w:val="0"/>
+          <w:sz w:val="24"/>
+          <w:szCs w:val="24"/>
+          <w14:ligatures w14:val="none"/>
+        </w:rPr>
+        <w:t xml:space="preserve">that you come up with, the oracle will return </w:t>
+      </w:r>
+      <m:oMath>
+        <m:r>
+          <w:rPr>
+            <w:rFonts w:ascii="Cambria Math" w:eastAsia="Times New Roman" w:hAnsi="Cambria Math" w:cs="Segoe UI"/>
+            <w:color w:val="000000"/>
+            <w:kern w:val="0"/>
+            <w:sz w:val="24"/>
+            <w:szCs w:val="24"/>
+            <w14:ligatures w14:val="none"/>
+          </w:rPr>
+          <m:t>f(X)</m:t>
+        </m:r>
+      </m:oMath>
+      <w:r>
+        <w:rPr>
+          <w:rFonts w:ascii="Garamond" w:eastAsia="Times New Roman" w:hAnsi="Garamond" w:cs="Segoe UI"/>
+          <w:color w:val="000000"/>
+          <w:kern w:val="0"/>
+          <w:sz w:val="24"/>
+          <w:szCs w:val="24"/>
+          <w14:ligatures w14:val="none"/>
+        </w:rPr>
+        <w:t xml:space="preserve">, corrupted by a certain level of noise. </w:t>
+      </w:r>
+      <w:r>
+        <w:rPr>
+          <w:rFonts w:ascii="Garamond" w:eastAsia="Times New Roman" w:hAnsi="Garamond" w:cs="Segoe UI"/>
+          <w:color w:val="000000"/>
+          <w:kern w:val="0"/>
+          <w:sz w:val="24"/>
+          <w:szCs w:val="24"/>
+          <w14:ligatures w14:val="none"/>
+        </w:rPr>
+        <w:t>X</w:t>
+      </w:r>
+      <w:r>
+        <w:rPr>
+          <w:rFonts w:ascii="Garamond" w:eastAsia="Times New Roman" w:hAnsi="Garamond" w:cs="Segoe UI"/>
+          <w:color w:val="000000"/>
+          <w:kern w:val="0"/>
+          <w:sz w:val="24"/>
+          <w:szCs w:val="24"/>
+          <w14:ligatures w14:val="none"/>
+        </w:rPr>
+        <w:t xml:space="preserve"> is arranged as a matrix, where the i-th row contains the input </w:t>
+      </w:r>
+      <m:oMath>
+        <m:sSub>
+          <m:sSubPr>
+            <m:ctrlPr>
+              <w:rPr>
+                <w:rFonts w:ascii="Cambria Math" w:eastAsia="Times New Roman" w:hAnsi="Cambria Math" w:cs="Segoe UI"/>
+                <w:i/>
+                <w:color w:val="000000"/>
+                <w:kern w:val="0"/>
+                <w:sz w:val="24"/>
+                <w:szCs w:val="24"/>
+                <w14:ligatures w14:val="none"/>
+              </w:rPr>
+            </m:ctrlPr>
+          </m:sSubPr>
+          <m:e>
+            <m:r>
+              <w:rPr>
+                <w:rFonts w:ascii="Cambria Math" w:eastAsia="Times New Roman" w:hAnsi="Cambria Math" w:cs="Segoe UI"/>
+                <w:color w:val="000000"/>
+                <w:kern w:val="0"/>
+                <w:sz w:val="24"/>
+                <w:szCs w:val="24"/>
+                <w14:ligatures w14:val="none"/>
+              </w:rPr>
+              <m:t>x</m:t>
+            </m:r>
+          </m:e>
+          <m:sub>
+            <m:r>
+              <w:rPr>
+                <w:rFonts w:ascii="Cambria Math" w:eastAsia="Times New Roman" w:hAnsi="Cambria Math" w:cs="Segoe UI"/>
+                <w:color w:val="000000"/>
+                <w:kern w:val="0"/>
+                <w:sz w:val="24"/>
+                <w:szCs w:val="24"/>
+                <w14:ligatures w14:val="none"/>
+              </w:rPr>
+              <m:t>i</m:t>
+            </m:r>
+          </m:sub>
+        </m:sSub>
+      </m:oMath>
+      <w:r>
+        <w:rPr>
+          <w:rFonts w:ascii="Garamond" w:eastAsia="Times New Roman" w:hAnsi="Garamond" w:cs="Segoe UI"/>
+          <w:color w:val="000000"/>
+          <w:kern w:val="0"/>
+          <w:sz w:val="24"/>
+          <w:szCs w:val="24"/>
+          <w14:ligatures w14:val="none"/>
+        </w:rPr>
+        <w:t xml:space="preserve">.  </w:t>
       </w:r>
       <m:oMath>
         <m:r>
@@ -1023,53 +1292,661 @@
           <w:szCs w:val="24"/>
           <w14:ligatures w14:val="none"/>
         </w:rPr>
-        <w:t xml:space="preserve"> given </w:t>
-      </w:r>
-      <m:oMath>
-        <m:r>
-          <w:rPr>
-            <w:rFonts w:ascii="Cambria Math" w:eastAsia="Times New Roman" w:hAnsi="Cambria Math" w:cs="Segoe UI"/>
-            <w:color w:val="000000"/>
-            <w:kern w:val="0"/>
-            <w:sz w:val="24"/>
-            <w:szCs w:val="24"/>
-            <w14:ligatures w14:val="none"/>
-          </w:rPr>
-          <m:t>x</m:t>
-        </m:r>
-      </m:oMath>
-      <w:r>
-        <w:rPr>
-          <w:rFonts w:ascii="Garamond" w:eastAsia="Times New Roman" w:hAnsi="Garamond" w:cs="Segoe UI"/>
-          <w:color w:val="000000"/>
-          <w:kern w:val="0"/>
-          <w:sz w:val="24"/>
-          <w:szCs w:val="24"/>
-          <w14:ligatures w14:val="none"/>
-        </w:rPr>
-        <w:t xml:space="preserve"> which you query. Y</w:t>
-      </w:r>
-      <w:r>
-        <w:rPr>
-          <w:rFonts w:ascii="Garamond" w:eastAsia="Times New Roman" w:hAnsi="Garamond" w:cs="Segoe UI"/>
-          <w:color w:val="000000"/>
-          <w:kern w:val="0"/>
-          <w:sz w:val="24"/>
-          <w:szCs w:val="24"/>
-          <w14:ligatures w14:val="none"/>
-        </w:rPr>
-        <w:t xml:space="preserve">ou are allowed to </w:t>
-      </w:r>
-      <w:r>
-        <w:rPr>
-          <w:rFonts w:ascii="Garamond" w:eastAsia="Times New Roman" w:hAnsi="Garamond" w:cs="Segoe UI"/>
-          <w:color w:val="000000"/>
-          <w:kern w:val="0"/>
-          <w:sz w:val="24"/>
-          <w:szCs w:val="24"/>
-          <w14:ligatures w14:val="none"/>
-        </w:rPr>
-        <w:t xml:space="preserve">come up with multiple minibatches of X. The oracles return Y, which are noisy observations of </w:t>
+        <w:t xml:space="preserve"> should be a vector, </w:t>
+      </w:r>
+      <w:r>
+        <w:rPr>
+          <w:rFonts w:ascii="Garamond" w:eastAsia="Times New Roman" w:hAnsi="Garamond" w:cs="Segoe UI"/>
+          <w:color w:val="000000"/>
+          <w:kern w:val="0"/>
+          <w:sz w:val="24"/>
+          <w:szCs w:val="24"/>
+          <w14:ligatures w14:val="none"/>
+        </w:rPr>
+        <w:lastRenderedPageBreak/>
+        <w:t xml:space="preserve">where y[i] denotes the i-th output. </w:t>
+      </w:r>
+      <w:r>
+        <w:rPr>
+          <w:rFonts w:ascii="Garamond" w:eastAsia="Times New Roman" w:hAnsi="Garamond" w:cs="Segoe UI"/>
+          <w:color w:val="000000"/>
+          <w:kern w:val="0"/>
+          <w:sz w:val="24"/>
+          <w:szCs w:val="24"/>
+          <w14:ligatures w14:val="none"/>
+        </w:rPr>
+        <w:t>Y</w:t>
+      </w:r>
+      <w:r>
+        <w:rPr>
+          <w:rFonts w:ascii="Garamond" w:eastAsia="Times New Roman" w:hAnsi="Garamond" w:cs="Segoe UI"/>
+          <w:color w:val="000000"/>
+          <w:kern w:val="0"/>
+          <w:sz w:val="24"/>
+          <w:szCs w:val="24"/>
+          <w14:ligatures w14:val="none"/>
+        </w:rPr>
+        <w:t>ou are allowed to</w:t>
+      </w:r>
+      <w:r>
+        <w:rPr>
+          <w:rFonts w:ascii="Garamond" w:eastAsia="Times New Roman" w:hAnsi="Garamond" w:cs="Segoe UI"/>
+          <w:color w:val="000000"/>
+          <w:kern w:val="0"/>
+          <w:sz w:val="24"/>
+          <w:szCs w:val="24"/>
+          <w14:ligatures w14:val="none"/>
+        </w:rPr>
+        <w:t xml:space="preserve"> query the oracle as many times as possible within the time limit</w:t>
+      </w:r>
+      <w:r>
+        <w:rPr>
+          <w:rFonts w:ascii="Garamond" w:eastAsia="Times New Roman" w:hAnsi="Garamond" w:cs="Segoe UI"/>
+          <w:color w:val="000000"/>
+          <w:kern w:val="0"/>
+          <w:sz w:val="24"/>
+          <w:szCs w:val="24"/>
+          <w14:ligatures w14:val="none"/>
+        </w:rPr>
+        <w:t xml:space="preserve">. </w:t>
+      </w:r>
+    </w:p>
+    <w:p>
+      <w:pPr>
+        <w:shd w:val="clear" w:color="auto" w:fill="FFFFFF"/>
+        <w:spacing w:after="312" w:line="240" w:lineRule="auto"/>
+        <w:rPr>
+          <w:rFonts w:ascii="Garamond" w:eastAsia="Times New Roman" w:hAnsi="Garamond" w:cs="Segoe UI"/>
+          <w:b/>
+          <w:bCs/>
+          <w:color w:val="000000"/>
+          <w:kern w:val="0"/>
+          <w:sz w:val="32"/>
+          <w:szCs w:val="32"/>
+          <w14:ligatures w14:val="none"/>
+        </w:rPr>
+      </w:pPr>
+      <w:r>
+        <w:rPr>
+          <w:rFonts w:ascii="Garamond" w:eastAsia="Times New Roman" w:hAnsi="Garamond" w:cs="Segoe UI"/>
+          <w:b/>
+          <w:bCs/>
+          <w:color w:val="000000"/>
+          <w:kern w:val="0"/>
+          <w:sz w:val="32"/>
+          <w:szCs w:val="32"/>
+          <w14:ligatures w14:val="none"/>
+        </w:rPr>
+        <w:t>Details</w:t>
+      </w:r>
+      <w:r>
+        <w:rPr>
+          <w:rFonts w:ascii="Garamond" w:eastAsia="Times New Roman" w:hAnsi="Garamond" w:cs="Segoe UI"/>
+          <w:b/>
+          <w:bCs/>
+          <w:color w:val="000000"/>
+          <w:kern w:val="0"/>
+          <w:sz w:val="32"/>
+          <w:szCs w:val="32"/>
+          <w14:ligatures w14:val="none"/>
+        </w:rPr>
+        <w:t xml:space="preserve"> </w:t>
+      </w:r>
+      <w:r>
+        <w:rPr>
+          <w:rFonts w:ascii="Garamond" w:eastAsia="Times New Roman" w:hAnsi="Garamond" w:cs="Segoe UI"/>
+          <w:b/>
+          <w:bCs/>
+          <w:color w:val="000000"/>
+          <w:kern w:val="0"/>
+          <w:sz w:val="32"/>
+          <w:szCs w:val="32"/>
+          <w14:ligatures w14:val="none"/>
+        </w:rPr>
+        <w:t xml:space="preserve">of the </w:t>
+      </w:r>
+      <w:r>
+        <w:rPr>
+          <w:rFonts w:ascii="Garamond" w:eastAsia="Times New Roman" w:hAnsi="Garamond" w:cs="Segoe UI"/>
+          <w:b/>
+          <w:bCs/>
+          <w:color w:val="000000"/>
+          <w:kern w:val="0"/>
+          <w:sz w:val="32"/>
+          <w:szCs w:val="32"/>
+          <w14:ligatures w14:val="none"/>
+        </w:rPr>
+        <w:t>Competition.</w:t>
+      </w:r>
+    </w:p>
+    <w:p>
+      <w:pPr>
+        <w:shd w:val="clear" w:color="auto" w:fill="FFFFFF"/>
+        <w:spacing w:after="312" w:line="240" w:lineRule="auto"/>
+        <w:rPr>
+          <w:rFonts w:ascii="Garamond" w:eastAsia="Times New Roman" w:hAnsi="Garamond" w:cs="Segoe UI"/>
+          <w:color w:val="000000"/>
+          <w:kern w:val="0"/>
+          <w:sz w:val="24"/>
+          <w:szCs w:val="24"/>
+          <w14:ligatures w14:val="none"/>
+        </w:rPr>
+      </w:pPr>
+      <w:r>
+        <w:rPr>
+          <w:rFonts w:ascii="Garamond" w:eastAsia="Times New Roman" w:hAnsi="Garamond" w:cs="Segoe UI"/>
+          <w:color w:val="000000"/>
+          <w:kern w:val="0"/>
+          <w:sz w:val="24"/>
+          <w:szCs w:val="24"/>
+          <w14:ligatures w14:val="none"/>
+        </w:rPr>
+        <w:t>You will need to submit a Python program</w:t>
+      </w:r>
+      <w:r>
+        <w:rPr>
+          <w:rFonts w:ascii="Garamond" w:eastAsia="Times New Roman" w:hAnsi="Garamond" w:cs="Segoe UI"/>
+          <w:color w:val="000000"/>
+          <w:kern w:val="0"/>
+          <w:sz w:val="24"/>
+          <w:szCs w:val="24"/>
+          <w14:ligatures w14:val="none"/>
+        </w:rPr>
+        <w:t xml:space="preserve"> for symbolic regression. Unlike most symbolic regression programs, the data needs to be obtained from the oracle described above.</w:t>
+      </w:r>
+      <w:r>
+        <w:rPr>
+          <w:rFonts w:ascii="Garamond" w:eastAsia="Times New Roman" w:hAnsi="Garamond" w:cs="Segoe UI"/>
+          <w:color w:val="000000"/>
+          <w:kern w:val="0"/>
+          <w:sz w:val="24"/>
+          <w:szCs w:val="24"/>
+          <w14:ligatures w14:val="none"/>
+        </w:rPr>
+        <w:t xml:space="preserve"> </w:t>
+      </w:r>
+      <w:r>
+        <w:rPr>
+          <w:rFonts w:ascii="Garamond" w:eastAsia="Times New Roman" w:hAnsi="Garamond" w:cs="Segoe UI"/>
+          <w:color w:val="000000"/>
+          <w:kern w:val="0"/>
+          <w:sz w:val="24"/>
+          <w:szCs w:val="24"/>
+          <w14:ligatures w14:val="none"/>
+        </w:rPr>
+        <w:t xml:space="preserve">The oracle is provided to you via an object of the class </w:t>
+      </w:r>
+      <w:r>
+        <w:rPr>
+          <w:rFonts w:asciiTheme="majorEastAsia" w:eastAsiaTheme="majorEastAsia" w:hAnsiTheme="majorEastAsia" w:cs="Segoe UI"/>
+          <w:color w:val="000000"/>
+          <w:kern w:val="0"/>
+          <w:sz w:val="24"/>
+          <w:szCs w:val="24"/>
+          <w14:ligatures w14:val="none"/>
+        </w:rPr>
+        <w:t>Equation_evaluator</w:t>
+      </w:r>
+      <w:r>
+        <w:rPr>
+          <w:rFonts w:ascii="Garamond" w:eastAsia="Times New Roman" w:hAnsi="Garamond" w:cs="Segoe UI"/>
+          <w:color w:val="000000"/>
+          <w:kern w:val="0"/>
+          <w:sz w:val="24"/>
+          <w:szCs w:val="24"/>
+          <w14:ligatures w14:val="none"/>
+        </w:rPr>
+        <w:t xml:space="preserve">. </w:t>
+      </w:r>
+      <w:r>
+        <w:rPr>
+          <w:rFonts w:ascii="Garamond" w:eastAsia="Times New Roman" w:hAnsi="Garamond" w:cs="Segoe UI"/>
+          <w:color w:val="000000"/>
+          <w:kern w:val="0"/>
+          <w:sz w:val="24"/>
+          <w:szCs w:val="24"/>
+          <w14:ligatures w14:val="none"/>
+        </w:rPr>
+        <w:t xml:space="preserve">Within a given time limit, you are allowed to query the oracle as many times as possible. </w:t>
+      </w:r>
+      <w:r>
+        <w:rPr>
+          <w:rFonts w:ascii="Garamond" w:eastAsia="Times New Roman" w:hAnsi="Garamond" w:cs="Segoe UI"/>
+          <w:color w:val="000000"/>
+          <w:kern w:val="0"/>
+          <w:sz w:val="24"/>
+          <w:szCs w:val="24"/>
+          <w14:ligatures w14:val="none"/>
+        </w:rPr>
+        <w:t xml:space="preserve">The way to query the oracle is discussed in [page of how to participate]. </w:t>
+      </w:r>
+    </w:p>
+    <w:p>
+      <w:pPr>
+        <w:shd w:val="clear" w:color="auto" w:fill="FFFFFF"/>
+        <w:spacing w:after="312" w:line="240" w:lineRule="auto"/>
+        <w:rPr>
+          <w:rFonts w:ascii="Garamond" w:eastAsia="Times New Roman" w:hAnsi="Garamond" w:cs="Segoe UI"/>
+          <w:color w:val="000000"/>
+          <w:kern w:val="0"/>
+          <w:sz w:val="24"/>
+          <w:szCs w:val="24"/>
+          <w14:ligatures w14:val="none"/>
+        </w:rPr>
+      </w:pPr>
+      <w:r>
+        <w:rPr>
+          <w:rFonts w:ascii="Garamond" w:eastAsia="Times New Roman" w:hAnsi="Garamond" w:cs="Segoe UI"/>
+          <w:color w:val="000000"/>
+          <w:kern w:val="0"/>
+          <w:sz w:val="24"/>
+          <w:szCs w:val="24"/>
+          <w14:ligatures w14:val="none"/>
+        </w:rPr>
+        <w:t xml:space="preserve">Your program needs to write the symbolic equation </w:t>
+      </w:r>
+      <w:r>
+        <w:rPr>
+          <w:rFonts w:ascii="Garamond" w:eastAsia="Times New Roman" w:hAnsi="Garamond" w:cs="Segoe UI"/>
+          <w:color w:val="000000"/>
+          <w:kern w:val="0"/>
+          <w:sz w:val="24"/>
+          <w:szCs w:val="24"/>
+          <w14:ligatures w14:val="none"/>
+        </w:rPr>
+        <w:t xml:space="preserve">you </w:t>
+      </w:r>
+      <w:r>
+        <w:rPr>
+          <w:rFonts w:ascii="Garamond" w:eastAsia="Times New Roman" w:hAnsi="Garamond" w:cs="Segoe UI"/>
+          <w:color w:val="000000"/>
+          <w:kern w:val="0"/>
+          <w:sz w:val="24"/>
+          <w:szCs w:val="24"/>
+          <w14:ligatures w14:val="none"/>
+        </w:rPr>
+        <w:t>f</w:t>
+      </w:r>
+      <w:r>
+        <w:rPr>
+          <w:rFonts w:ascii="Garamond" w:eastAsia="Times New Roman" w:hAnsi="Garamond" w:cs="Segoe UI"/>
+          <w:color w:val="000000"/>
+          <w:kern w:val="0"/>
+          <w:sz w:val="24"/>
+          <w:szCs w:val="24"/>
+          <w14:ligatures w14:val="none"/>
+        </w:rPr>
+        <w:t xml:space="preserve">ind </w:t>
+      </w:r>
+      <w:r>
+        <w:rPr>
+          <w:rFonts w:ascii="Garamond" w:eastAsia="Times New Roman" w:hAnsi="Garamond" w:cs="Segoe UI"/>
+          <w:color w:val="000000"/>
+          <w:kern w:val="0"/>
+          <w:sz w:val="24"/>
+          <w:szCs w:val="24"/>
+          <w14:ligatures w14:val="none"/>
+        </w:rPr>
+        <w:t>in</w:t>
+      </w:r>
+      <w:r>
+        <w:rPr>
+          <w:rFonts w:ascii="Garamond" w:eastAsia="Times New Roman" w:hAnsi="Garamond" w:cs="Segoe UI"/>
+          <w:color w:val="000000"/>
+          <w:kern w:val="0"/>
+          <w:sz w:val="24"/>
+          <w:szCs w:val="24"/>
+          <w14:ligatures w14:val="none"/>
+        </w:rPr>
+        <w:t xml:space="preserve">to a pre-specified output file. The program is allowed to overwrite the output file as many times as </w:t>
+      </w:r>
+      <w:r>
+        <w:rPr>
+          <w:rFonts w:ascii="Garamond" w:eastAsia="Times New Roman" w:hAnsi="Garamond" w:cs="Segoe UI"/>
+          <w:color w:val="000000"/>
+          <w:kern w:val="0"/>
+          <w:sz w:val="24"/>
+          <w:szCs w:val="24"/>
+          <w14:ligatures w14:val="none"/>
+        </w:rPr>
+        <w:t xml:space="preserve">you’d like within the time limit. Only the equation in the last </w:t>
+      </w:r>
+      <w:r>
+        <w:rPr>
+          <w:rFonts w:ascii="Garamond" w:eastAsia="Times New Roman" w:hAnsi="Garamond" w:cs="Segoe UI"/>
+          <w:color w:val="000000"/>
+          <w:kern w:val="0"/>
+          <w:sz w:val="24"/>
+          <w:szCs w:val="24"/>
+          <w14:ligatures w14:val="none"/>
+        </w:rPr>
+        <w:t xml:space="preserve">non-overwritten </w:t>
+      </w:r>
+      <w:r>
+        <w:rPr>
+          <w:rFonts w:ascii="Garamond" w:eastAsia="Times New Roman" w:hAnsi="Garamond" w:cs="Segoe UI"/>
+          <w:color w:val="000000"/>
+          <w:kern w:val="0"/>
+          <w:sz w:val="24"/>
+          <w:szCs w:val="24"/>
+          <w14:ligatures w14:val="none"/>
+        </w:rPr>
+        <w:t>output file will be evaluated.</w:t>
+      </w:r>
+    </w:p>
+    <w:p>
+      <w:pPr>
+        <w:shd w:val="clear" w:color="auto" w:fill="FFFFFF"/>
+        <w:spacing w:after="312" w:line="240" w:lineRule="auto"/>
+        <w:rPr>
+          <w:rFonts w:ascii="Garamond" w:eastAsia="Times New Roman" w:hAnsi="Garamond" w:cs="Segoe UI"/>
+          <w:b/>
+          <w:bCs/>
+          <w:color w:val="000000"/>
+          <w:kern w:val="0"/>
+          <w:sz w:val="32"/>
+          <w:szCs w:val="32"/>
+          <w14:ligatures w14:val="none"/>
+        </w:rPr>
+      </w:pPr>
+      <w:r>
+        <w:rPr>
+          <w:rFonts w:ascii="Garamond" w:eastAsia="Times New Roman" w:hAnsi="Garamond" w:cs="Segoe UI"/>
+          <w:b/>
+          <w:bCs/>
+          <w:color w:val="000000"/>
+          <w:kern w:val="0"/>
+          <w:sz w:val="32"/>
+          <w:szCs w:val="32"/>
+          <w14:ligatures w14:val="none"/>
+        </w:rPr>
+        <w:t>Competition Tracks</w:t>
+      </w:r>
+      <w:r>
+        <w:rPr>
+          <w:rFonts w:ascii="Garamond" w:eastAsia="Times New Roman" w:hAnsi="Garamond" w:cs="Segoe UI"/>
+          <w:b/>
+          <w:bCs/>
+          <w:color w:val="000000"/>
+          <w:kern w:val="0"/>
+          <w:sz w:val="32"/>
+          <w:szCs w:val="32"/>
+          <w14:ligatures w14:val="none"/>
+        </w:rPr>
+        <w:t>.</w:t>
+      </w:r>
+    </w:p>
+    <w:p>
+      <w:pPr>
+        <w:shd w:val="clear" w:color="auto" w:fill="FFFFFF"/>
+        <w:spacing w:after="312" w:line="240" w:lineRule="auto"/>
+        <w:ind w:firstLine="720"/>
+        <w:rPr>
+          <w:rFonts w:ascii="Garamond" w:eastAsia="Times New Roman" w:hAnsi="Garamond" w:cs="Segoe UI"/>
+          <w:color w:val="000000"/>
+          <w:kern w:val="0"/>
+          <w:sz w:val="24"/>
+          <w:szCs w:val="24"/>
+          <w14:ligatures w14:val="none"/>
+        </w:rPr>
+      </w:pPr>
+      <w:r>
+        <w:rPr>
+          <w:rFonts w:ascii="Garamond" w:eastAsia="Times New Roman" w:hAnsi="Garamond" w:cs="Segoe UI"/>
+          <w:color w:val="000000"/>
+          <w:kern w:val="0"/>
+          <w:sz w:val="24"/>
+          <w:szCs w:val="24"/>
+          <w14:ligatures w14:val="none"/>
+        </w:rPr>
+        <w:t>[</w:t>
+      </w:r>
+      <w:r>
+        <w:rPr>
+          <w:rFonts w:ascii="Garamond" w:eastAsia="Times New Roman" w:hAnsi="Garamond" w:cs="Segoe UI"/>
+          <w:color w:val="000000"/>
+          <w:kern w:val="0"/>
+          <w:sz w:val="24"/>
+          <w:szCs w:val="24"/>
+          <w14:ligatures w14:val="none"/>
+        </w:rPr>
+        <w:t>Provide a table of time limit, noise type, dataset</w:t>
+      </w:r>
+      <w:r>
+        <w:rPr>
+          <w:rFonts w:ascii="Garamond" w:eastAsia="Times New Roman" w:hAnsi="Garamond" w:cs="Segoe UI"/>
+          <w:color w:val="000000"/>
+          <w:kern w:val="0"/>
+          <w:sz w:val="24"/>
+          <w:szCs w:val="24"/>
+          <w14:ligatures w14:val="none"/>
+        </w:rPr>
+        <w:t>]</w:t>
+      </w:r>
+    </w:p>
+    <w:p>
+      <w:pPr>
+        <w:shd w:val="clear" w:color="auto" w:fill="FFFFFF"/>
+        <w:spacing w:after="312" w:line="240" w:lineRule="auto"/>
+        <w:rPr>
+          <w:rFonts w:ascii="Garamond" w:eastAsia="Times New Roman" w:hAnsi="Garamond" w:cs="Segoe UI"/>
+          <w:b/>
+          <w:bCs/>
+          <w:color w:val="000000"/>
+          <w:kern w:val="0"/>
+          <w:sz w:val="32"/>
+          <w:szCs w:val="32"/>
+          <w14:ligatures w14:val="none"/>
+        </w:rPr>
+      </w:pPr>
+      <w:r>
+        <w:rPr>
+          <w:rFonts w:ascii="Garamond" w:eastAsia="Times New Roman" w:hAnsi="Garamond" w:cs="Segoe UI"/>
+          <w:b/>
+          <w:bCs/>
+          <w:color w:val="000000"/>
+          <w:kern w:val="0"/>
+          <w:sz w:val="32"/>
+          <w:szCs w:val="32"/>
+          <w14:ligatures w14:val="none"/>
+        </w:rPr>
+        <w:t>How to Participate</w:t>
+      </w:r>
+      <w:r>
+        <w:rPr>
+          <w:rFonts w:ascii="Garamond" w:eastAsia="Times New Roman" w:hAnsi="Garamond" w:cs="Segoe UI"/>
+          <w:b/>
+          <w:bCs/>
+          <w:color w:val="000000"/>
+          <w:kern w:val="0"/>
+          <w:sz w:val="32"/>
+          <w:szCs w:val="32"/>
+          <w14:ligatures w14:val="none"/>
+        </w:rPr>
+        <w:t>?</w:t>
+      </w:r>
+    </w:p>
+    <w:p>
+      <w:pPr>
+        <w:shd w:val="clear" w:color="auto" w:fill="FFFFFF"/>
+        <w:spacing w:after="312" w:line="240" w:lineRule="auto"/>
+        <w:rPr>
+          <w:rFonts w:ascii="Garamond" w:eastAsia="Times New Roman" w:hAnsi="Garamond" w:cs="Segoe UI"/>
+          <w:color w:val="000000"/>
+          <w:kern w:val="0"/>
+          <w:sz w:val="24"/>
+          <w:szCs w:val="24"/>
+          <w14:ligatures w14:val="none"/>
+        </w:rPr>
+      </w:pPr>
+      <w:r>
+        <w:rPr>
+          <w:rFonts w:ascii="Garamond" w:eastAsia="Times New Roman" w:hAnsi="Garamond" w:cs="Segoe UI"/>
+          <w:color w:val="000000"/>
+          <w:kern w:val="0"/>
+          <w:sz w:val="24"/>
+          <w:szCs w:val="24"/>
+          <w14:ligatures w14:val="none"/>
+        </w:rPr>
+        <w:tab/>
+        <w:t xml:space="preserve">[Go to the page of </w:t>
+      </w:r>
+      <w:r>
+        <w:rPr>
+          <w:rFonts w:ascii="Garamond" w:eastAsia="Times New Roman" w:hAnsi="Garamond" w:cs="Segoe UI"/>
+          <w:color w:val="000000"/>
+          <w:kern w:val="0"/>
+          <w:sz w:val="24"/>
+          <w:szCs w:val="24"/>
+          <w14:ligatures w14:val="none"/>
+        </w:rPr>
+        <w:t>how to participate]</w:t>
+      </w:r>
+    </w:p>
+    <w:p>
+      <w:pPr>
+        <w:shd w:val="clear" w:color="auto" w:fill="FFFFFF"/>
+        <w:spacing w:after="312" w:line="240" w:lineRule="auto"/>
+        <w:rPr>
+          <w:rFonts w:ascii="Garamond" w:eastAsia="Times New Roman" w:hAnsi="Garamond" w:cs="Segoe UI"/>
+          <w:b/>
+          <w:bCs/>
+          <w:color w:val="000000"/>
+          <w:kern w:val="0"/>
+          <w:sz w:val="32"/>
+          <w:szCs w:val="32"/>
+          <w14:ligatures w14:val="none"/>
+        </w:rPr>
+      </w:pPr>
+      <w:r>
+        <w:rPr>
+          <w:rFonts w:ascii="Garamond" w:eastAsia="Times New Roman" w:hAnsi="Garamond" w:cs="Segoe UI"/>
+          <w:b/>
+          <w:bCs/>
+          <w:color w:val="000000"/>
+          <w:kern w:val="0"/>
+          <w:sz w:val="32"/>
+          <w:szCs w:val="32"/>
+          <w14:ligatures w14:val="none"/>
+        </w:rPr>
+        <w:t xml:space="preserve">How </w:t>
+      </w:r>
+      <w:r>
+        <w:rPr>
+          <w:rFonts w:ascii="Garamond" w:eastAsia="Times New Roman" w:hAnsi="Garamond" w:cs="Segoe UI"/>
+          <w:b/>
+          <w:bCs/>
+          <w:color w:val="000000"/>
+          <w:kern w:val="0"/>
+          <w:sz w:val="32"/>
+          <w:szCs w:val="32"/>
+          <w14:ligatures w14:val="none"/>
+        </w:rPr>
+        <w:t>W</w:t>
+      </w:r>
+      <w:r>
+        <w:rPr>
+          <w:rFonts w:ascii="Garamond" w:eastAsia="Times New Roman" w:hAnsi="Garamond" w:cs="Segoe UI"/>
+          <w:b/>
+          <w:bCs/>
+          <w:color w:val="000000"/>
+          <w:kern w:val="0"/>
+          <w:sz w:val="32"/>
+          <w:szCs w:val="32"/>
+          <w14:ligatures w14:val="none"/>
+        </w:rPr>
+        <w:t xml:space="preserve">e </w:t>
+      </w:r>
+      <w:r>
+        <w:rPr>
+          <w:rFonts w:ascii="Garamond" w:eastAsia="Times New Roman" w:hAnsi="Garamond" w:cs="Segoe UI"/>
+          <w:b/>
+          <w:bCs/>
+          <w:color w:val="000000"/>
+          <w:kern w:val="0"/>
+          <w:sz w:val="32"/>
+          <w:szCs w:val="32"/>
+          <w14:ligatures w14:val="none"/>
+        </w:rPr>
+        <w:t>Will</w:t>
+      </w:r>
+      <w:r>
+        <w:rPr>
+          <w:rFonts w:ascii="Garamond" w:eastAsia="Times New Roman" w:hAnsi="Garamond" w:cs="Segoe UI"/>
+          <w:b/>
+          <w:bCs/>
+          <w:color w:val="000000"/>
+          <w:kern w:val="0"/>
+          <w:sz w:val="32"/>
+          <w:szCs w:val="32"/>
+          <w14:ligatures w14:val="none"/>
+        </w:rPr>
+        <w:t xml:space="preserve"> </w:t>
+      </w:r>
+      <w:r>
+        <w:rPr>
+          <w:rFonts w:ascii="Garamond" w:eastAsia="Times New Roman" w:hAnsi="Garamond" w:cs="Segoe UI"/>
+          <w:b/>
+          <w:bCs/>
+          <w:color w:val="000000"/>
+          <w:kern w:val="0"/>
+          <w:sz w:val="32"/>
+          <w:szCs w:val="32"/>
+          <w14:ligatures w14:val="none"/>
+        </w:rPr>
+        <w:t>E</w:t>
+      </w:r>
+      <w:r>
+        <w:rPr>
+          <w:rFonts w:ascii="Garamond" w:eastAsia="Times New Roman" w:hAnsi="Garamond" w:cs="Segoe UI"/>
+          <w:b/>
+          <w:bCs/>
+          <w:color w:val="000000"/>
+          <w:kern w:val="0"/>
+          <w:sz w:val="32"/>
+          <w:szCs w:val="32"/>
+          <w14:ligatures w14:val="none"/>
+        </w:rPr>
+        <w:t>valuate</w:t>
+      </w:r>
+      <w:r>
+        <w:rPr>
+          <w:rFonts w:ascii="Garamond" w:eastAsia="Times New Roman" w:hAnsi="Garamond" w:cs="Segoe UI"/>
+          <w:b/>
+          <w:bCs/>
+          <w:color w:val="000000"/>
+          <w:kern w:val="0"/>
+          <w:sz w:val="32"/>
+          <w:szCs w:val="32"/>
+          <w14:ligatures w14:val="none"/>
+        </w:rPr>
+        <w:t>.</w:t>
+      </w:r>
+    </w:p>
+    <w:p>
+      <w:pPr>
+        <w:shd w:val="clear" w:color="auto" w:fill="FFFFFF"/>
+        <w:spacing w:after="312" w:line="240" w:lineRule="auto"/>
+        <w:ind w:firstLine="720"/>
+        <w:rPr>
+          <w:rFonts w:ascii="Garamond" w:eastAsia="Times New Roman" w:hAnsi="Garamond" w:cs="Segoe UI"/>
+          <w:color w:val="000000"/>
+          <w:kern w:val="0"/>
+          <w:sz w:val="24"/>
+          <w:szCs w:val="24"/>
+          <w14:ligatures w14:val="none"/>
+        </w:rPr>
+      </w:pPr>
+      <w:r>
+        <w:rPr>
+          <w:rFonts w:ascii="Garamond" w:eastAsia="Times New Roman" w:hAnsi="Garamond" w:cs="Segoe UI"/>
+          <w:color w:val="000000"/>
+          <w:kern w:val="0"/>
+          <w:sz w:val="24"/>
+          <w:szCs w:val="24"/>
+          <w14:ligatures w14:val="none"/>
+        </w:rPr>
+        <w:t xml:space="preserve">We will randomly generate a minibatch of input X, and obtain the ground-truth output </w:t>
       </w:r>
       <m:oMath>
         <m:r>
@@ -1093,94 +1970,193 @@
           <w:szCs w:val="24"/>
           <w14:ligatures w14:val="none"/>
         </w:rPr>
-        <w:t>.</w:t>
-      </w:r>
-    </w:p>
-    <w:p>
-      <w:pPr>
-        <w:shd w:val="clear" w:color="auto" w:fill="FFFFFF"/>
-        <w:spacing w:after="312" w:line="240" w:lineRule="auto"/>
-        <w:rPr>
-          <w:rFonts w:ascii="Garamond" w:eastAsia="Times New Roman" w:hAnsi="Garamond" w:cs="Segoe UI"/>
-          <w:color w:val="000000"/>
-          <w:kern w:val="0"/>
-          <w:sz w:val="24"/>
-          <w:szCs w:val="24"/>
-          <w14:ligatures w14:val="none"/>
-        </w:rPr>
-      </w:pPr>
-      <w:r>
-        <w:rPr>
-          <w:rFonts w:ascii="Garamond" w:eastAsia="Times New Roman" w:hAnsi="Garamond" w:cs="Segoe UI"/>
-          <w:color w:val="000000"/>
-          <w:kern w:val="0"/>
-          <w:sz w:val="24"/>
-          <w:szCs w:val="24"/>
-          <w14:ligatures w14:val="none"/>
-        </w:rPr>
-        <w:lastRenderedPageBreak/>
-        <w:t>Competition Details.</w:t>
-      </w:r>
-    </w:p>
-    <w:p>
-      <w:pPr>
-        <w:shd w:val="clear" w:color="auto" w:fill="FFFFFF"/>
-        <w:spacing w:after="312" w:line="240" w:lineRule="auto"/>
-        <w:rPr>
-          <w:rFonts w:ascii="Garamond" w:eastAsia="Times New Roman" w:hAnsi="Garamond" w:cs="Segoe UI"/>
-          <w:color w:val="000000"/>
-          <w:kern w:val="0"/>
-          <w:sz w:val="24"/>
-          <w:szCs w:val="24"/>
-          <w14:ligatures w14:val="none"/>
-        </w:rPr>
-      </w:pPr>
-      <w:r>
-        <w:rPr>
-          <w:rFonts w:ascii="Garamond" w:eastAsia="Times New Roman" w:hAnsi="Garamond" w:cs="Segoe UI"/>
-          <w:color w:val="000000"/>
-          <w:kern w:val="0"/>
-          <w:sz w:val="24"/>
-          <w:szCs w:val="24"/>
-          <w14:ligatures w14:val="none"/>
-        </w:rPr>
-        <w:t xml:space="preserve">We evaluate your program on a Python platform. Within a given time limit, you are allowed to query the oracle as many times as possible. Your program needs to write the symbolic equation found to a pre-specified output file. The program is allowed to overwrite the output file for as many times as </w:t>
-      </w:r>
-      <w:r>
-        <w:rPr>
-          <w:rFonts w:ascii="Garamond" w:eastAsia="Times New Roman" w:hAnsi="Garamond" w:cs="Segoe UI"/>
-          <w:color w:val="000000"/>
-          <w:kern w:val="0"/>
-          <w:sz w:val="24"/>
-          <w:szCs w:val="24"/>
-          <w14:ligatures w14:val="none"/>
-        </w:rPr>
-        <w:t>you’d like within the time limit. Only the equation in the last output file will be evaluated.</w:t>
-      </w:r>
-    </w:p>
-    <w:p>
-      <w:pPr>
-        <w:shd w:val="clear" w:color="auto" w:fill="FFFFFF"/>
-        <w:spacing w:after="312" w:line="240" w:lineRule="auto"/>
-        <w:rPr>
-          <w:rFonts w:ascii="Garamond" w:eastAsia="Times New Roman" w:hAnsi="Garamond" w:cs="Segoe UI"/>
-          <w:color w:val="000000"/>
-          <w:kern w:val="0"/>
-          <w:sz w:val="24"/>
-          <w:szCs w:val="24"/>
-          <w14:ligatures w14:val="none"/>
-        </w:rPr>
-      </w:pPr>
-      <w:r>
-        <w:rPr>
-          <w:rFonts w:ascii="Garamond" w:eastAsia="Times New Roman" w:hAnsi="Garamond" w:cs="Segoe UI"/>
-          <w:color w:val="000000"/>
-          <w:kern w:val="0"/>
-          <w:sz w:val="24"/>
-          <w:szCs w:val="24"/>
-          <w14:ligatures w14:val="none"/>
-        </w:rPr>
-        <w:t>Competition Tracks</w:t>
+        <w:t xml:space="preserve">, and your prediction </w:t>
+      </w:r>
+      <m:oMath>
+        <m:acc>
+          <m:accPr>
+            <m:ctrlPr>
+              <w:rPr>
+                <w:rFonts w:ascii="Cambria Math" w:eastAsia="Times New Roman" w:hAnsi="Cambria Math" w:cs="Segoe UI"/>
+                <w:i/>
+                <w:color w:val="000000"/>
+                <w:kern w:val="0"/>
+                <w:sz w:val="24"/>
+                <w:szCs w:val="24"/>
+                <w14:ligatures w14:val="none"/>
+              </w:rPr>
+            </m:ctrlPr>
+          </m:accPr>
+          <m:e>
+            <m:r>
+              <w:rPr>
+                <w:rFonts w:ascii="Cambria Math" w:eastAsia="Times New Roman" w:hAnsi="Cambria Math" w:cs="Segoe UI"/>
+                <w:color w:val="000000"/>
+                <w:kern w:val="0"/>
+                <w:sz w:val="24"/>
+                <w:szCs w:val="24"/>
+                <w14:ligatures w14:val="none"/>
+              </w:rPr>
+              <m:t>f</m:t>
+            </m:r>
+          </m:e>
+        </m:acc>
+        <m:r>
+          <w:rPr>
+            <w:rFonts w:ascii="Cambria Math" w:eastAsia="Times New Roman" w:hAnsi="Cambria Math" w:cs="Segoe UI"/>
+            <w:color w:val="000000"/>
+            <w:kern w:val="0"/>
+            <w:sz w:val="24"/>
+            <w:szCs w:val="24"/>
+            <w14:ligatures w14:val="none"/>
+          </w:rPr>
+          <m:t>(X)</m:t>
+        </m:r>
+      </m:oMath>
+      <w:r>
+        <w:rPr>
+          <w:rFonts w:ascii="Garamond" w:eastAsia="Times New Roman" w:hAnsi="Garamond" w:cs="Segoe UI"/>
+          <w:color w:val="000000"/>
+          <w:kern w:val="0"/>
+          <w:sz w:val="24"/>
+          <w:szCs w:val="24"/>
+          <w14:ligatures w14:val="none"/>
+        </w:rPr>
+        <w:t xml:space="preserve">. Here </w:t>
+      </w:r>
+      <m:oMath>
+        <m:acc>
+          <m:accPr>
+            <m:ctrlPr>
+              <w:rPr>
+                <w:rFonts w:ascii="Cambria Math" w:eastAsia="Times New Roman" w:hAnsi="Cambria Math" w:cs="Segoe UI"/>
+                <w:i/>
+                <w:color w:val="000000"/>
+                <w:kern w:val="0"/>
+                <w:sz w:val="24"/>
+                <w:szCs w:val="24"/>
+                <w14:ligatures w14:val="none"/>
+              </w:rPr>
+            </m:ctrlPr>
+          </m:accPr>
+          <m:e>
+            <m:r>
+              <w:rPr>
+                <w:rFonts w:ascii="Cambria Math" w:eastAsia="Times New Roman" w:hAnsi="Cambria Math" w:cs="Segoe UI"/>
+                <w:color w:val="000000"/>
+                <w:kern w:val="0"/>
+                <w:sz w:val="24"/>
+                <w:szCs w:val="24"/>
+                <w14:ligatures w14:val="none"/>
+              </w:rPr>
+              <m:t>f</m:t>
+            </m:r>
+          </m:e>
+        </m:acc>
+      </m:oMath>
+      <w:r>
+        <w:rPr>
+          <w:rFonts w:ascii="Garamond" w:eastAsia="Times New Roman" w:hAnsi="Garamond" w:cs="Segoe UI"/>
+          <w:color w:val="000000"/>
+          <w:kern w:val="0"/>
+          <w:sz w:val="24"/>
+          <w:szCs w:val="24"/>
+          <w14:ligatures w14:val="none"/>
+        </w:rPr>
+        <w:t xml:space="preserve"> is the symbolic equation you wrote in the output file. We will report the symbolic equation complexity (measured as the number of nodes in the expression tree), and various loss functions between </w:t>
+      </w:r>
+      <m:oMath>
+        <m:r>
+          <w:rPr>
+            <w:rFonts w:ascii="Cambria Math" w:eastAsia="Times New Roman" w:hAnsi="Cambria Math" w:cs="Segoe UI"/>
+            <w:color w:val="000000"/>
+            <w:kern w:val="0"/>
+            <w:sz w:val="24"/>
+            <w:szCs w:val="24"/>
+            <w14:ligatures w14:val="none"/>
+          </w:rPr>
+          <m:t>f(X)</m:t>
+        </m:r>
+      </m:oMath>
+      <w:r>
+        <w:rPr>
+          <w:rFonts w:ascii="Garamond" w:eastAsia="Times New Roman" w:hAnsi="Garamond" w:cs="Segoe UI"/>
+          <w:color w:val="000000"/>
+          <w:kern w:val="0"/>
+          <w:sz w:val="24"/>
+          <w:szCs w:val="24"/>
+          <w14:ligatures w14:val="none"/>
+        </w:rPr>
+        <w:t xml:space="preserve"> and </w:t>
+      </w:r>
+      <m:oMath>
+        <m:acc>
+          <m:accPr>
+            <m:ctrlPr>
+              <w:rPr>
+                <w:rFonts w:ascii="Cambria Math" w:eastAsia="Times New Roman" w:hAnsi="Cambria Math" w:cs="Segoe UI"/>
+                <w:i/>
+                <w:color w:val="000000"/>
+                <w:kern w:val="0"/>
+                <w:sz w:val="24"/>
+                <w:szCs w:val="24"/>
+                <w14:ligatures w14:val="none"/>
+              </w:rPr>
+            </m:ctrlPr>
+          </m:accPr>
+          <m:e>
+            <m:r>
+              <w:rPr>
+                <w:rFonts w:ascii="Cambria Math" w:eastAsia="Times New Roman" w:hAnsi="Cambria Math" w:cs="Segoe UI"/>
+                <w:color w:val="000000"/>
+                <w:kern w:val="0"/>
+                <w:sz w:val="24"/>
+                <w:szCs w:val="24"/>
+                <w14:ligatures w14:val="none"/>
+              </w:rPr>
+              <m:t>f</m:t>
+            </m:r>
+          </m:e>
+        </m:acc>
+        <m:d>
+          <m:dPr>
+            <m:ctrlPr>
+              <w:rPr>
+                <w:rFonts w:ascii="Cambria Math" w:eastAsia="Times New Roman" w:hAnsi="Cambria Math" w:cs="Segoe UI"/>
+                <w:i/>
+                <w:color w:val="000000"/>
+                <w:kern w:val="0"/>
+                <w:sz w:val="24"/>
+                <w:szCs w:val="24"/>
+                <w14:ligatures w14:val="none"/>
+              </w:rPr>
+            </m:ctrlPr>
+          </m:dPr>
+          <m:e>
+            <m:r>
+              <w:rPr>
+                <w:rFonts w:ascii="Cambria Math" w:eastAsia="Times New Roman" w:hAnsi="Cambria Math" w:cs="Segoe UI"/>
+                <w:color w:val="000000"/>
+                <w:kern w:val="0"/>
+                <w:sz w:val="24"/>
+                <w:szCs w:val="24"/>
+                <w14:ligatures w14:val="none"/>
+              </w:rPr>
+              <m:t>X</m:t>
+            </m:r>
+          </m:e>
+        </m:d>
+      </m:oMath>
+      <w:r>
+        <w:rPr>
+          <w:rFonts w:ascii="Garamond" w:eastAsia="Times New Roman" w:hAnsi="Garamond" w:cs="Segoe UI"/>
+          <w:color w:val="000000"/>
+          <w:kern w:val="0"/>
+          <w:sz w:val="24"/>
+          <w:szCs w:val="24"/>
+          <w14:ligatures w14:val="none"/>
+        </w:rPr>
+        <w:t>. All the reported values will be the median value across all the equations considered in a single competition track.</w:t>
       </w:r>
     </w:p>
     <w:p>
@@ -1206,94 +2182,99 @@
           <w:szCs w:val="24"/>
           <w14:ligatures w14:val="none"/>
         </w:rPr>
-        <w:t>Provide a table of time limit, noise type, dataset.</w:t>
+        <w:t>Here is the [page] describing all the loss functions.</w:t>
       </w:r>
     </w:p>
     <w:p>
       <w:pPr>
         <w:shd w:val="clear" w:color="auto" w:fill="FFFFFF"/>
         <w:spacing w:after="312" w:line="240" w:lineRule="auto"/>
-        <w:rPr>
-          <w:rFonts w:ascii="Garamond" w:eastAsia="Times New Roman" w:hAnsi="Garamond" w:cs="Segoe UI"/>
-          <w:color w:val="000000"/>
-          <w:kern w:val="0"/>
-          <w:sz w:val="24"/>
-          <w:szCs w:val="24"/>
-          <w14:ligatures w14:val="none"/>
-        </w:rPr>
-      </w:pPr>
-      <w:r>
-        <w:rPr>
-          <w:rFonts w:ascii="Garamond" w:eastAsia="Times New Roman" w:hAnsi="Garamond" w:cs="Segoe UI"/>
-          <w:color w:val="000000"/>
-          <w:kern w:val="0"/>
-          <w:sz w:val="24"/>
-          <w:szCs w:val="24"/>
-          <w14:ligatures w14:val="none"/>
-        </w:rPr>
-        <w:t>How to Participate</w:t>
-      </w:r>
-    </w:p>
-    <w:p>
-      <w:pPr>
-        <w:shd w:val="clear" w:color="auto" w:fill="FFFFFF"/>
-        <w:spacing w:after="312" w:line="240" w:lineRule="auto"/>
-        <w:rPr>
-          <w:rFonts w:ascii="Garamond" w:eastAsia="Times New Roman" w:hAnsi="Garamond" w:cs="Segoe UI"/>
-          <w:color w:val="000000"/>
-          <w:kern w:val="0"/>
-          <w:sz w:val="24"/>
-          <w:szCs w:val="24"/>
-          <w14:ligatures w14:val="none"/>
-        </w:rPr>
-      </w:pPr>
-      <w:r>
-        <w:rPr>
-          <w:rFonts w:ascii="Garamond" w:eastAsia="Times New Roman" w:hAnsi="Garamond" w:cs="Segoe UI"/>
-          <w:color w:val="000000"/>
-          <w:kern w:val="0"/>
-          <w:sz w:val="24"/>
-          <w:szCs w:val="24"/>
-          <w14:ligatures w14:val="none"/>
-        </w:rPr>
-        <w:tab/>
-        <w:t xml:space="preserve">[Go to the page of </w:t>
-      </w:r>
-      <w:r>
-        <w:rPr>
-          <w:rFonts w:ascii="Garamond" w:eastAsia="Times New Roman" w:hAnsi="Garamond" w:cs="Segoe UI"/>
-          <w:color w:val="000000"/>
-          <w:kern w:val="0"/>
-          <w:sz w:val="24"/>
-          <w:szCs w:val="24"/>
-          <w14:ligatures w14:val="none"/>
-        </w:rPr>
-        <w:t>how to participate]</w:t>
-      </w:r>
-    </w:p>
-    <w:p>
-      <w:pPr>
-        <w:shd w:val="clear" w:color="auto" w:fill="FFFFFF"/>
-        <w:spacing w:after="312" w:line="240" w:lineRule="auto"/>
-        <w:rPr>
-          <w:rFonts w:ascii="Garamond" w:eastAsia="Times New Roman" w:hAnsi="Garamond" w:cs="Segoe UI"/>
-          <w:color w:val="000000"/>
-          <w:kern w:val="0"/>
-          <w:sz w:val="24"/>
-          <w:szCs w:val="24"/>
-          <w14:ligatures w14:val="none"/>
-        </w:rPr>
-      </w:pPr>
-      <w:r>
-        <w:rPr>
-          <w:rFonts w:ascii="Garamond" w:eastAsia="Times New Roman" w:hAnsi="Garamond" w:cs="Segoe UI"/>
-          <w:color w:val="000000"/>
-          <w:kern w:val="0"/>
-          <w:sz w:val="24"/>
-          <w:szCs w:val="24"/>
-          <w14:ligatures w14:val="none"/>
-        </w:rPr>
-        <w:t>How we will evaluate</w:t>
+        <w:ind w:firstLine="720"/>
+        <w:rPr>
+          <w:rFonts w:ascii="Garamond" w:eastAsia="Times New Roman" w:hAnsi="Garamond" w:cs="Segoe UI"/>
+          <w:color w:val="000000"/>
+          <w:kern w:val="0"/>
+          <w:sz w:val="24"/>
+          <w:szCs w:val="24"/>
+          <w14:ligatures w14:val="none"/>
+        </w:rPr>
+      </w:pPr>
+      <w:r>
+        <w:rPr>
+          <w:rFonts w:ascii="Garamond" w:eastAsia="Times New Roman" w:hAnsi="Garamond" w:cs="Segoe UI"/>
+          <w:color w:val="000000"/>
+          <w:kern w:val="0"/>
+          <w:sz w:val="24"/>
+          <w:szCs w:val="24"/>
+          <w14:ligatures w14:val="none"/>
+        </w:rPr>
+        <w:t xml:space="preserve">Here is the </w:t>
+      </w:r>
+      <w:r>
+        <w:rPr>
+          <w:rFonts w:ascii="Garamond" w:eastAsia="Times New Roman" w:hAnsi="Garamond" w:cs="Segoe UI"/>
+          <w:color w:val="000000"/>
+          <w:kern w:val="0"/>
+          <w:sz w:val="24"/>
+          <w:szCs w:val="24"/>
+          <w14:ligatures w14:val="none"/>
+        </w:rPr>
+        <w:t>[</w:t>
+      </w:r>
+      <w:r>
+        <w:rPr>
+          <w:rFonts w:ascii="Garamond" w:eastAsia="Times New Roman" w:hAnsi="Garamond" w:cs="Segoe UI"/>
+          <w:color w:val="000000"/>
+          <w:kern w:val="0"/>
+          <w:sz w:val="24"/>
+          <w:szCs w:val="24"/>
+          <w14:ligatures w14:val="none"/>
+        </w:rPr>
+        <w:t>page</w:t>
+      </w:r>
+      <w:r>
+        <w:rPr>
+          <w:rFonts w:ascii="Garamond" w:eastAsia="Times New Roman" w:hAnsi="Garamond" w:cs="Segoe UI"/>
+          <w:color w:val="000000"/>
+          <w:kern w:val="0"/>
+          <w:sz w:val="24"/>
+          <w:szCs w:val="24"/>
+          <w14:ligatures w14:val="none"/>
+        </w:rPr>
+        <w:t>]</w:t>
+      </w:r>
+      <w:r>
+        <w:rPr>
+          <w:rFonts w:ascii="Garamond" w:eastAsia="Times New Roman" w:hAnsi="Garamond" w:cs="Segoe UI"/>
+          <w:color w:val="000000"/>
+          <w:kern w:val="0"/>
+          <w:sz w:val="24"/>
+          <w:szCs w:val="24"/>
+          <w14:ligatures w14:val="none"/>
+        </w:rPr>
+        <w:t xml:space="preserve"> describing our </w:t>
+      </w:r>
+      <w:r>
+        <w:rPr>
+          <w:rFonts w:ascii="Garamond" w:eastAsia="Times New Roman" w:hAnsi="Garamond" w:cs="Segoe UI"/>
+          <w:color w:val="000000"/>
+          <w:kern w:val="0"/>
+          <w:sz w:val="24"/>
+          <w:szCs w:val="24"/>
+          <w14:ligatures w14:val="none"/>
+        </w:rPr>
+        <w:t xml:space="preserve">computational </w:t>
+      </w:r>
+      <w:r>
+        <w:rPr>
+          <w:rFonts w:ascii="Garamond" w:eastAsia="Times New Roman" w:hAnsi="Garamond" w:cs="Segoe UI"/>
+          <w:color w:val="000000"/>
+          <w:kern w:val="0"/>
+          <w:sz w:val="24"/>
+          <w:szCs w:val="24"/>
+          <w14:ligatures w14:val="none"/>
+        </w:rPr>
+        <w:t>environment of evaluation.</w:t>
       </w:r>
     </w:p>
     <w:p>
@@ -1335,6 +2316,46 @@
           <w14:ligatures w14:val="none"/>
         </w:rPr>
       </w:pPr>
+    </w:p>
+    <w:p>
+      <w:pPr>
+        <w:pBdr>
+          <w:bottom w:val="single" w:sz="6" w:space="6" w:color="BFBFBF"/>
+        </w:pBdr>
+        <w:shd w:val="clear" w:color="auto" w:fill="FFFFFF"/>
+        <w:spacing w:after="0" w:line="240" w:lineRule="auto"/>
+        <w:outlineLvl w:val="1"/>
+        <w:rPr>
+          <w:rFonts w:ascii="Garamond" w:eastAsia="Times New Roman" w:hAnsi="Garamond" w:cs="Segoe UI"/>
+          <w:b/>
+          <w:bCs/>
+          <w:color w:val="000000"/>
+          <w:kern w:val="0"/>
+          <w:sz w:val="24"/>
+          <w:szCs w:val="24"/>
+          <w14:ligatures w14:val="none"/>
+        </w:rPr>
+      </w:pPr>
+    </w:p>
+    <w:p>
+      <w:pPr>
+        <w:pBdr>
+          <w:bottom w:val="single" w:sz="6" w:space="6" w:color="BFBFBF"/>
+        </w:pBdr>
+        <w:shd w:val="clear" w:color="auto" w:fill="FFFFFF"/>
+        <w:spacing w:after="0" w:line="240" w:lineRule="auto"/>
+        <w:outlineLvl w:val="1"/>
+        <w:rPr>
+          <w:rFonts w:ascii="Garamond" w:eastAsia="Times New Roman" w:hAnsi="Garamond" w:cs="Segoe UI"/>
+          <w:b/>
+          <w:bCs/>
+          <w:color w:val="000000"/>
+          <w:kern w:val="0"/>
+          <w:sz w:val="24"/>
+          <w:szCs w:val="24"/>
+          <w14:ligatures w14:val="none"/>
+        </w:rPr>
+      </w:pPr>
       <w:r>
         <w:rPr>
           <w:rFonts w:ascii="Garamond" w:eastAsia="Times New Roman" w:hAnsi="Garamond" w:cs="Segoe UI"/>
@@ -1348,23 +2369,6 @@
         </w:rPr>
         <w:t>Organizer</w:t>
       </w:r>
-      <w:hyperlink r:id="rId6" w:anchor="organizer" w:tooltip="Permalink" w:history="1">
-        <w:r>
-          <w:rPr>
-            <w:rFonts w:ascii="Garamond" w:eastAsia="Times New Roman" w:hAnsi="Garamond" w:cs="Segoe UI"/>
-            <w:b/>
-            <w:bCs/>
-            <w:color w:val="0000FF"/>
-            <w:kern w:val="0"/>
-            <w:sz w:val="24"/>
-            <w:szCs w:val="24"/>
-            <w:u w:val="single"/>
-            <w:bdr w:val="none" w:sz="0" w:space="0" w:color="auto" w:frame="1"/>
-            <w14:ligatures w14:val="none"/>
-          </w:rPr>
-          <w:t>Permalink</w:t>
-        </w:r>
-      </w:hyperlink>
     </w:p>
     <w:p>
       <w:pPr>
@@ -1426,6 +2430,21 @@
     </w:p>
     <w:p>
       <w:pPr>
+        <w:shd w:val="clear" w:color="auto" w:fill="FFFFFF"/>
+        <w:spacing w:before="100" w:beforeAutospacing="1" w:after="120" w:line="240" w:lineRule="auto"/>
+        <w:ind w:left="720"/>
+        <w:rPr>
+          <w:rFonts w:ascii="Garamond" w:eastAsia="Times New Roman" w:hAnsi="Garamond" w:cs="Segoe UI"/>
+          <w:color w:val="000000"/>
+          <w:kern w:val="0"/>
+          <w:sz w:val="24"/>
+          <w:szCs w:val="24"/>
+          <w14:ligatures w14:val="none"/>
+        </w:rPr>
+      </w:pPr>
+    </w:p>
+    <w:p>
+      <w:pPr>
         <w:pBdr>
           <w:bottom w:val="single" w:sz="6" w:space="6" w:color="BFBFBF"/>
         </w:pBdr>
@@ -1456,23 +2475,6 @@
         </w:rPr>
         <w:t>Discord Contacts</w:t>
       </w:r>
-      <w:hyperlink r:id="rId7" w:anchor="discord-contacts" w:tooltip="Permalink" w:history="1">
-        <w:r>
-          <w:rPr>
-            <w:rFonts w:ascii="Garamond" w:eastAsia="Times New Roman" w:hAnsi="Garamond" w:cs="Segoe UI"/>
-            <w:b/>
-            <w:bCs/>
-            <w:color w:val="0000FF"/>
-            <w:kern w:val="0"/>
-            <w:sz w:val="24"/>
-            <w:szCs w:val="24"/>
-            <w:u w:val="single"/>
-            <w:bdr w:val="none" w:sz="0" w:space="0" w:color="auto" w:frame="1"/>
-            <w14:ligatures w14:val="none"/>
-          </w:rPr>
-          <w:t>Permalink</w:t>
-        </w:r>
-      </w:hyperlink>
     </w:p>
     <w:p>
       <w:pPr>
@@ -1498,7 +2500,7 @@
         </w:rPr>
         <w:t>If you want to ask any question, provide some feedback or simply chit-chat, join us at the </w:t>
       </w:r>
-      <w:hyperlink r:id="rId8" w:history="1">
+      <w:hyperlink r:id="rId6" w:history="1">
         <w:r>
           <w:rPr>
             <w:rFonts w:ascii="Garamond" w:eastAsia="Times New Roman" w:hAnsi="Garamond" w:cs="Segoe UI"/>

</xml_diff>